<commit_message>
Rapport et journal et autre medias
</commit_message>
<xml_diff>
--- a/Deposer par Moodle/Semaine 10/Journal-Osama.docx
+++ b/Deposer par Moodle/Semaine 10/Journal-Osama.docx
@@ -23,8 +23,6 @@
       <w:r>
         <w:t>Lundi</w:t>
       </w:r>
-      <w:bookmarkStart w:id="0" w:name="_GoBack"/>
-      <w:bookmarkEnd w:id="0"/>
     </w:p>
     <w:p>
       <w:pPr>
@@ -104,15 +102,7 @@
         <w:t>Discutions</w:t>
       </w:r>
       <w:r>
-        <w:t xml:space="preserve"> avec </w:t>
-      </w:r>
-      <w:proofErr w:type="spellStart"/>
-      <w:r>
-        <w:t>Mr.Rogeiro</w:t>
-      </w:r>
-      <w:proofErr w:type="spellEnd"/>
-      <w:r>
-        <w:t xml:space="preserve"> concernant la création du ticket et sur l’ensemble du projet</w:t>
+        <w:t xml:space="preserve"> avec Mr.Rogeiro concernant la création du ticket et sur l’ensemble du projet</w:t>
       </w:r>
     </w:p>
     <w:p>
@@ -136,13 +126,8 @@
         </w:numPr>
       </w:pPr>
       <w:r>
-        <w:t xml:space="preserve">Software utilisés – </w:t>
-      </w:r>
-      <w:proofErr w:type="spellStart"/>
-      <w:r>
-        <w:t>Trello</w:t>
-      </w:r>
-      <w:proofErr w:type="spellEnd"/>
+        <w:t>Software utilisés – Trello</w:t>
+      </w:r>
     </w:p>
     <w:p>
       <w:pPr>
@@ -180,15 +165,7 @@
         </w:numPr>
       </w:pPr>
       <w:r>
-        <w:t>Finir le désigne de la page «</w:t>
-      </w:r>
-      <w:proofErr w:type="spellStart"/>
-      <w:r>
-        <w:t>View</w:t>
-      </w:r>
-      <w:proofErr w:type="spellEnd"/>
-      <w:r>
-        <w:t xml:space="preserve"> Ticket »</w:t>
+        <w:t>Finir le désigne de la page «View Ticket »</w:t>
       </w:r>
     </w:p>
     <w:p>
@@ -214,34 +191,15 @@
         </w:numPr>
       </w:pPr>
       <w:r>
-        <w:t>Finir le désigne de la page « </w:t>
-      </w:r>
-      <w:proofErr w:type="spellStart"/>
-      <w:r>
-        <w:t>Comments</w:t>
-      </w:r>
-      <w:proofErr w:type="spellEnd"/>
-      <w:r>
-        <w:t> »</w:t>
+        <w:t>Finir le désigne de la page « Comments »</w:t>
       </w:r>
     </w:p>
     <w:p>
       <w:pPr>
         <w:pStyle w:val="Titre2"/>
-        <w:rPr>
-          <w:rtl/>
-        </w:rPr>
       </w:pPr>
       <w:r>
         <w:t xml:space="preserve">Samedi </w:t>
-      </w:r>
-    </w:p>
-    <w:p>
-      <w:pPr>
-        <w:pStyle w:val="Titre2"/>
-      </w:pPr>
-      <w:r>
-        <w:t>Dimanche</w:t>
       </w:r>
     </w:p>
     <w:p>
@@ -251,21 +209,59 @@
           <w:ilvl w:val="0"/>
           <w:numId w:val="7"/>
         </w:numPr>
-      </w:pPr>
-      <w:r>
-        <w:t xml:space="preserve">Faire le désigne de la page </w:t>
-      </w:r>
-      <w:proofErr w:type="spellStart"/>
-      <w:r>
-        <w:t>RemercimentCreationTicket</w:t>
-      </w:r>
-      <w:proofErr w:type="spellEnd"/>
+        <w:rPr>
+          <w:rtl/>
+        </w:rPr>
+      </w:pPr>
+      <w:r>
+        <w:t>Changement du phot Background de la page « Creation d’un ticke »</w:t>
+      </w:r>
+    </w:p>
+    <w:p>
+      <w:pPr>
+        <w:pStyle w:val="Titre2"/>
+      </w:pPr>
+      <w:r>
+        <w:t>Dimanche</w:t>
+      </w:r>
     </w:p>
     <w:p>
       <w:pPr>
         <w:pStyle w:val="Paragraphedeliste"/>
-        <w:ind w:left="1429"/>
-      </w:pPr>
+        <w:numPr>
+          <w:ilvl w:val="0"/>
+          <w:numId w:val="7"/>
+        </w:numPr>
+      </w:pPr>
+      <w:r>
+        <w:t>Faire le désigne de la page RemercimentCreationTicket</w:t>
+      </w:r>
+    </w:p>
+    <w:p>
+      <w:pPr>
+        <w:pStyle w:val="Paragraphedeliste"/>
+        <w:numPr>
+          <w:ilvl w:val="0"/>
+          <w:numId w:val="7"/>
+        </w:numPr>
+      </w:pPr>
+      <w:r>
+        <w:t>Avancer dans le rapport parti :</w:t>
+      </w:r>
+    </w:p>
+    <w:p>
+      <w:pPr>
+        <w:pStyle w:val="Paragraphedeliste"/>
+        <w:numPr>
+          <w:ilvl w:val="0"/>
+          <w:numId w:val="8"/>
+        </w:numPr>
+      </w:pPr>
+      <w:r>
+        <w:t>Apparence du site – Ajouter le désigne de toutes les pages</w:t>
+      </w:r>
+      <w:bookmarkStart w:id="0" w:name="_GoBack"/>
+      <w:bookmarkEnd w:id="0"/>
     </w:p>
     <w:p/>
     <w:p>
@@ -419,13 +415,8 @@
       <w:t xml:space="preserve"> </w:t>
     </w:r>
     <w:r>
-      <w:t xml:space="preserve">Osama </w:t>
+      <w:t>Osama Shalhoub</w:t>
     </w:r>
-    <w:proofErr w:type="spellStart"/>
-    <w:r>
-      <w:t>Shalhoub</w:t>
-    </w:r>
-    <w:proofErr w:type="spellEnd"/>
   </w:p>
   <w:p>
     <w:pPr>
@@ -433,13 +424,8 @@
       <w:jc w:val="right"/>
     </w:pPr>
     <w:r>
-      <w:t xml:space="preserve">Group 6 – Système </w:t>
+      <w:t>Group 6 – Système Ticketing</w:t>
     </w:r>
-    <w:proofErr w:type="spellStart"/>
-    <w:r>
-      <w:t>Ticketing</w:t>
-    </w:r>
-    <w:proofErr w:type="spellEnd"/>
   </w:p>
   <w:p>
     <w:pPr>
@@ -906,7 +892,7 @@
   <w:abstractNum w:abstractNumId="4" w15:restartNumberingAfterBreak="0">
     <w:nsid w:val="353B5F0D"/>
     <w:multiLevelType w:val="hybridMultilevel"/>
-    <w:tmpl w:val="5772337E"/>
+    <w:tmpl w:val="E6DC4DE6"/>
     <w:lvl w:ilvl="0" w:tplc="100C0001">
       <w:start w:val="1"/>
       <w:numFmt w:val="bullet"/>
@@ -1130,6 +1116,119 @@
     </w:lvl>
   </w:abstractNum>
   <w:abstractNum w:abstractNumId="6" w15:restartNumberingAfterBreak="0">
+    <w:nsid w:val="5E4A7C85"/>
+    <w:multiLevelType w:val="hybridMultilevel"/>
+    <w:tmpl w:val="91B66C48"/>
+    <w:lvl w:ilvl="0" w:tplc="E518517C">
+      <w:start w:val="1"/>
+      <w:numFmt w:val="bullet"/>
+      <w:lvlText w:val="o"/>
+      <w:lvlJc w:val="left"/>
+      <w:pPr>
+        <w:ind w:left="2843" w:hanging="360"/>
+      </w:pPr>
+      <w:rPr>
+        <w:rFonts w:ascii="Courier New" w:hAnsi="Courier New" w:hint="default"/>
+      </w:rPr>
+    </w:lvl>
+    <w:lvl w:ilvl="1" w:tplc="100C0003" w:tentative="1">
+      <w:start w:val="1"/>
+      <w:numFmt w:val="bullet"/>
+      <w:lvlText w:val="o"/>
+      <w:lvlJc w:val="left"/>
+      <w:pPr>
+        <w:ind w:left="3563" w:hanging="360"/>
+      </w:pPr>
+      <w:rPr>
+        <w:rFonts w:ascii="Courier New" w:hAnsi="Courier New" w:cs="Courier New" w:hint="default"/>
+      </w:rPr>
+    </w:lvl>
+    <w:lvl w:ilvl="2" w:tplc="100C0005" w:tentative="1">
+      <w:start w:val="1"/>
+      <w:numFmt w:val="bullet"/>
+      <w:lvlText w:val=""/>
+      <w:lvlJc w:val="left"/>
+      <w:pPr>
+        <w:ind w:left="4283" w:hanging="360"/>
+      </w:pPr>
+      <w:rPr>
+        <w:rFonts w:ascii="Wingdings" w:hAnsi="Wingdings" w:hint="default"/>
+      </w:rPr>
+    </w:lvl>
+    <w:lvl w:ilvl="3" w:tplc="100C0001" w:tentative="1">
+      <w:start w:val="1"/>
+      <w:numFmt w:val="bullet"/>
+      <w:lvlText w:val=""/>
+      <w:lvlJc w:val="left"/>
+      <w:pPr>
+        <w:ind w:left="5003" w:hanging="360"/>
+      </w:pPr>
+      <w:rPr>
+        <w:rFonts w:ascii="Symbol" w:hAnsi="Symbol" w:hint="default"/>
+      </w:rPr>
+    </w:lvl>
+    <w:lvl w:ilvl="4" w:tplc="100C0003" w:tentative="1">
+      <w:start w:val="1"/>
+      <w:numFmt w:val="bullet"/>
+      <w:lvlText w:val="o"/>
+      <w:lvlJc w:val="left"/>
+      <w:pPr>
+        <w:ind w:left="5723" w:hanging="360"/>
+      </w:pPr>
+      <w:rPr>
+        <w:rFonts w:ascii="Courier New" w:hAnsi="Courier New" w:cs="Courier New" w:hint="default"/>
+      </w:rPr>
+    </w:lvl>
+    <w:lvl w:ilvl="5" w:tplc="100C0005" w:tentative="1">
+      <w:start w:val="1"/>
+      <w:numFmt w:val="bullet"/>
+      <w:lvlText w:val=""/>
+      <w:lvlJc w:val="left"/>
+      <w:pPr>
+        <w:ind w:left="6443" w:hanging="360"/>
+      </w:pPr>
+      <w:rPr>
+        <w:rFonts w:ascii="Wingdings" w:hAnsi="Wingdings" w:hint="default"/>
+      </w:rPr>
+    </w:lvl>
+    <w:lvl w:ilvl="6" w:tplc="100C0001" w:tentative="1">
+      <w:start w:val="1"/>
+      <w:numFmt w:val="bullet"/>
+      <w:lvlText w:val=""/>
+      <w:lvlJc w:val="left"/>
+      <w:pPr>
+        <w:ind w:left="7163" w:hanging="360"/>
+      </w:pPr>
+      <w:rPr>
+        <w:rFonts w:ascii="Symbol" w:hAnsi="Symbol" w:hint="default"/>
+      </w:rPr>
+    </w:lvl>
+    <w:lvl w:ilvl="7" w:tplc="100C0003" w:tentative="1">
+      <w:start w:val="1"/>
+      <w:numFmt w:val="bullet"/>
+      <w:lvlText w:val="o"/>
+      <w:lvlJc w:val="left"/>
+      <w:pPr>
+        <w:ind w:left="7883" w:hanging="360"/>
+      </w:pPr>
+      <w:rPr>
+        <w:rFonts w:ascii="Courier New" w:hAnsi="Courier New" w:cs="Courier New" w:hint="default"/>
+      </w:rPr>
+    </w:lvl>
+    <w:lvl w:ilvl="8" w:tplc="100C0005" w:tentative="1">
+      <w:start w:val="1"/>
+      <w:numFmt w:val="bullet"/>
+      <w:lvlText w:val=""/>
+      <w:lvlJc w:val="left"/>
+      <w:pPr>
+        <w:ind w:left="8603" w:hanging="360"/>
+      </w:pPr>
+      <w:rPr>
+        <w:rFonts w:ascii="Wingdings" w:hAnsi="Wingdings" w:hint="default"/>
+      </w:rPr>
+    </w:lvl>
+  </w:abstractNum>
+  <w:abstractNum w:abstractNumId="7" w15:restartNumberingAfterBreak="0">
     <w:nsid w:val="657D28C6"/>
     <w:multiLevelType w:val="hybridMultilevel"/>
     <w:tmpl w:val="57609186"/>
@@ -1252,7 +1351,7 @@
     <w:abstractNumId w:val="3"/>
   </w:num>
   <w:num w:numId="4">
-    <w:abstractNumId w:val="6"/>
+    <w:abstractNumId w:val="7"/>
   </w:num>
   <w:num w:numId="5">
     <w:abstractNumId w:val="0"/>
@@ -1262,6 +1361,9 @@
   </w:num>
   <w:num w:numId="7">
     <w:abstractNumId w:val="4"/>
+  </w:num>
+  <w:num w:numId="8">
+    <w:abstractNumId w:val="6"/>
   </w:num>
 </w:numbering>
 </file>

</xml_diff>